<commit_message>
Added Initial Package Files
</commit_message>
<xml_diff>
--- a/UMB8 Simple Reviews Documentation.docx
+++ b/UMB8 Simple Reviews Documentation.docx
@@ -48,19 +48,7 @@
         <w:rPr>
           <w:lang w:val="en-US"/>
         </w:rPr>
-        <w:t xml:space="preserve">This is a simple package for Umbraco 8 that adds review functionality to your website. UMB8SR </w:t>
-      </w:r>
-      <w:r>
-        <w:rPr>
-          <w:lang w:val="en-US"/>
-        </w:rPr>
-        <w:t>can</w:t>
-      </w:r>
-      <w:r>
-        <w:rPr>
-          <w:lang w:val="en-US"/>
-        </w:rPr>
-        <w:t xml:space="preserve"> relate reviews to your website as a whole or relate reviews to individual content items. This is useful if you want relate review to products, blog articles or anything like that. A review can be easily related to any content node.</w:t>
+        <w:t>This is a simple package for Umbraco 8 that adds review functionality to your website. UMB8SR can relate reviews to your website or relate reviews to individual content items. This is useful if you want relate reviews to products, blog articles, services or anything like that. A review can be easily related to any content node.</w:t>
       </w:r>
     </w:p>
     <w:p>
@@ -191,21 +179,7 @@
         <w:rPr>
           <w:lang w:val="en-US"/>
         </w:rPr>
-        <w:t xml:space="preserve">We have built you a basic API exposing some of the most used methods. With that said though, reviews are simply Umbraco content nodes so if required you </w:t>
-      </w:r>
-      <w:proofErr w:type="gramStart"/>
-      <w:r>
-        <w:rPr>
-          <w:lang w:val="en-US"/>
-        </w:rPr>
-        <w:t>have the ability to</w:t>
-      </w:r>
-      <w:proofErr w:type="gramEnd"/>
-      <w:r>
-        <w:rPr>
-          <w:lang w:val="en-US"/>
-        </w:rPr>
-        <w:t xml:space="preserve"> write to own code to add, update, view reviews.</w:t>
+        <w:t>We have built you a basic API exposing some of the most used methods. With that said though, reviews are simply Umbraco content nodes so if required you have the ability to write to own code to add, update, view reviews.</w:t>
       </w:r>
     </w:p>
     <w:p>
@@ -367,21 +341,7 @@
         <w:rPr>
           <w:lang w:val="en-US"/>
         </w:rPr>
-        <w:t xml:space="preserve">When adding reviews, you can pass in a </w:t>
-      </w:r>
-      <w:proofErr w:type="spellStart"/>
-      <w:r>
-        <w:rPr>
-          <w:lang w:val="en-US"/>
-        </w:rPr>
-        <w:t>parentId</w:t>
-      </w:r>
-      <w:proofErr w:type="spellEnd"/>
-      <w:r>
-        <w:rPr>
-          <w:lang w:val="en-US"/>
-        </w:rPr>
-        <w:t xml:space="preserve"> which will determine where to store the reviews. Out of the box we create a review folder, and this is the default location were reviews will get </w:t>
+        <w:t xml:space="preserve">When adding reviews, you can pass in a parentId which will determine where to store the reviews. Out of the box we create a review folder, and this is the default location were reviews will get </w:t>
       </w:r>
       <w:r>
         <w:rPr>

</xml_diff>